<commit_message>
Updates on Notepad, Protokoll, Gantt
</commit_message>
<xml_diff>
--- a/KanBan-App/Documents/Protokolle/Besprechungsprotokoll_1.docx
+++ b/KanBan-App/Documents/Protokolle/Besprechungsprotokoll_1.docx
@@ -36,6 +36,15 @@
           <w:sz w:val="24"/>
           <w:szCs w:val="12"/>
         </w:rPr>
+        <w:t>KanBan-App</w:t>
+      </w:r>
+      <w:r>
+        <w:rPr>
+          <w:rFonts w:ascii="Calibri" w:hAnsi="Calibri"/>
+          <w:color w:val="2F2B20"/>
+          <w:sz w:val="24"/>
+          <w:szCs w:val="12"/>
+        </w:rPr>
         <w:br/>
         <w:t xml:space="preserve">Datum: </w:t>
       </w:r>
@@ -147,19 +156,26 @@
           <w:sz w:val="24"/>
           <w:szCs w:val="12"/>
         </w:rPr>
-        <w:t xml:space="preserve"> Besprechung über weiteres Vorgehen, </w:t>
-      </w:r>
-      <w:proofErr w:type="spellStart"/>
-      <w:r>
-        <w:rPr>
-          <w:rFonts w:ascii="Calibri" w:hAnsi="Calibri"/>
-          <w:color w:val="2F2B20"/>
-          <w:sz w:val="24"/>
-          <w:szCs w:val="12"/>
-        </w:rPr>
-        <w:t>Mockups</w:t>
-      </w:r>
-      <w:proofErr w:type="spellEnd"/>
+        <w:t xml:space="preserve"> Besprechung über weiteres Vorgehen,</w:t>
+      </w:r>
+      <w:r>
+        <w:rPr>
+          <w:rFonts w:ascii="Calibri" w:hAnsi="Calibri"/>
+          <w:color w:val="2F2B20"/>
+          <w:sz w:val="24"/>
+          <w:szCs w:val="12"/>
+        </w:rPr>
+        <w:t xml:space="preserve"> Bewerten der</w:t>
+      </w:r>
+      <w:r>
+        <w:rPr>
+          <w:rFonts w:ascii="Calibri" w:hAnsi="Calibri"/>
+          <w:color w:val="2F2B20"/>
+          <w:sz w:val="24"/>
+          <w:szCs w:val="12"/>
+        </w:rPr>
+        <w:t xml:space="preserve"> Mockups</w:t>
+      </w:r>
       <w:r>
         <w:rPr>
           <w:rFonts w:ascii="Calibri" w:hAnsi="Calibri"/>
@@ -350,7 +366,7 @@
                 <w:sz w:val="24"/>
                 <w:szCs w:val="24"/>
               </w:rPr>
-              <w:t>Deadline</w:t>
+              <w:t>Stichtag</w:t>
             </w:r>
           </w:p>
         </w:tc>
@@ -540,25 +556,7 @@
                 <w:sz w:val="24"/>
                 <w:szCs w:val="24"/>
               </w:rPr>
-              <w:t xml:space="preserve">Jeder beschreibt die Hälfte der Pakete (Sebastian ungerade </w:t>
-            </w:r>
-            <w:r>
-              <w:rPr>
-                <w:rFonts w:ascii="Calibri" w:hAnsi="Calibri"/>
-                <w:color w:val="2F2B20"/>
-                <w:sz w:val="24"/>
-                <w:szCs w:val="24"/>
-              </w:rPr>
-              <w:t>Packet Nummern</w:t>
-            </w:r>
-            <w:r>
-              <w:rPr>
-                <w:rFonts w:ascii="Calibri" w:hAnsi="Calibri"/>
-                <w:color w:val="2F2B20"/>
-                <w:sz w:val="24"/>
-                <w:szCs w:val="24"/>
-              </w:rPr>
-              <w:t>, Lloyd gerade)</w:t>
+              <w:t>Die Beschreibung der Pakete wurde aufgeteilt</w:t>
             </w:r>
           </w:p>
         </w:tc>
@@ -625,25 +623,14 @@
                 <w:szCs w:val="24"/>
               </w:rPr>
             </w:pPr>
-            <w:proofErr w:type="spellStart"/>
-            <w:r>
-              <w:rPr>
-                <w:rFonts w:ascii="Calibri" w:hAnsi="Calibri"/>
-                <w:color w:val="2F2B20"/>
-                <w:sz w:val="24"/>
-                <w:szCs w:val="24"/>
-              </w:rPr>
-              <w:t>Mockups</w:t>
-            </w:r>
-            <w:proofErr w:type="spellEnd"/>
-            <w:r>
-              <w:rPr>
-                <w:rFonts w:ascii="Calibri" w:hAnsi="Calibri"/>
-                <w:color w:val="2F2B20"/>
-                <w:sz w:val="24"/>
-                <w:szCs w:val="24"/>
-              </w:rPr>
-              <w:t xml:space="preserve"> besprechen</w:t>
+            <w:r>
+              <w:rPr>
+                <w:rFonts w:ascii="Calibri" w:hAnsi="Calibri"/>
+                <w:color w:val="2F2B20"/>
+                <w:sz w:val="24"/>
+                <w:szCs w:val="24"/>
+              </w:rPr>
+              <w:t>Mockups besprechen</w:t>
             </w:r>
           </w:p>
         </w:tc>
@@ -887,16 +874,7 @@
                 <w:sz w:val="24"/>
                 <w:szCs w:val="24"/>
               </w:rPr>
-              <w:t>06</w:t>
-            </w:r>
-            <w:r>
-              <w:rPr>
-                <w:rFonts w:ascii="Calibri" w:hAnsi="Calibri"/>
-                <w:color w:val="2F2B20"/>
-                <w:sz w:val="24"/>
-                <w:szCs w:val="24"/>
-              </w:rPr>
-              <w:t>.09.2016</w:t>
+              <w:t>06.09.2016</w:t>
             </w:r>
           </w:p>
         </w:tc>
@@ -948,6 +926,15 @@
               </w:rPr>
               <w:t>Projekt in VS erstellen</w:t>
             </w:r>
+            <w:r>
+              <w:rPr>
+                <w:rFonts w:ascii="Calibri" w:hAnsi="Calibri"/>
+                <w:color w:val="2F2B20"/>
+                <w:sz w:val="24"/>
+                <w:szCs w:val="24"/>
+              </w:rPr>
+              <w:t xml:space="preserve"> und zum Entwickeln einrichten</w:t>
+            </w:r>
           </w:p>
         </w:tc>
         <w:tc>
@@ -994,7 +981,7 @@
                 <w:sz w:val="24"/>
                 <w:szCs w:val="24"/>
               </w:rPr>
-              <w:t>08</w:t>
+              <w:t>12</w:t>
             </w:r>
             <w:r>
               <w:rPr>
@@ -1053,27 +1040,7 @@
                 <w:sz w:val="24"/>
                 <w:szCs w:val="24"/>
               </w:rPr>
-              <w:t xml:space="preserve">Rechner zum Entwickeln einrichten (VS mit UWP, .NET Core, </w:t>
-            </w:r>
-            <w:proofErr w:type="spellStart"/>
-            <w:r>
-              <w:rPr>
-                <w:rFonts w:ascii="Calibri" w:hAnsi="Calibri"/>
-                <w:color w:val="2F2B20"/>
-                <w:sz w:val="24"/>
-                <w:szCs w:val="24"/>
-              </w:rPr>
-              <w:t>SQLite</w:t>
-            </w:r>
-            <w:proofErr w:type="spellEnd"/>
-            <w:r>
-              <w:rPr>
-                <w:rFonts w:ascii="Calibri" w:hAnsi="Calibri"/>
-                <w:color w:val="2F2B20"/>
-                <w:sz w:val="24"/>
-                <w:szCs w:val="24"/>
-              </w:rPr>
-              <w:t>, Entity Framework)</w:t>
+              <w:t>Zeitplanung erstellen und besprechen</w:t>
             </w:r>
           </w:p>
         </w:tc>
@@ -1097,7 +1064,7 @@
                 <w:sz w:val="24"/>
                 <w:szCs w:val="24"/>
               </w:rPr>
-              <w:t>Beide</w:t>
+              <w:t>Sebastian</w:t>
             </w:r>
           </w:p>
         </w:tc>
@@ -1121,16 +1088,7 @@
                 <w:sz w:val="24"/>
                 <w:szCs w:val="24"/>
               </w:rPr>
-              <w:t>12</w:t>
-            </w:r>
-            <w:r>
-              <w:rPr>
-                <w:rFonts w:ascii="Calibri" w:hAnsi="Calibri"/>
-                <w:color w:val="2F2B20"/>
-                <w:sz w:val="24"/>
-                <w:szCs w:val="24"/>
-              </w:rPr>
-              <w:t>.09.2016</w:t>
+              <w:t>08.09.2016</w:t>
             </w:r>
           </w:p>
         </w:tc>
@@ -1158,104 +1116,8 @@
               </w:rPr>
               <w:t>08</w:t>
             </w:r>
-          </w:p>
-        </w:tc>
-        <w:tc>
-          <w:tcPr>
-            <w:tcW w:w="3686" w:type="dxa"/>
-          </w:tcPr>
-          <w:p>
-            <w:pPr>
-              <w:rPr>
-                <w:rFonts w:ascii="Calibri" w:hAnsi="Calibri"/>
-                <w:color w:val="2F2B20"/>
-                <w:sz w:val="24"/>
-                <w:szCs w:val="24"/>
-              </w:rPr>
-            </w:pPr>
-            <w:r>
-              <w:rPr>
-                <w:rFonts w:ascii="Calibri" w:hAnsi="Calibri"/>
-                <w:color w:val="2F2B20"/>
-                <w:sz w:val="24"/>
-                <w:szCs w:val="24"/>
-              </w:rPr>
-              <w:t>Zeitplanung erstellen und besprechen</w:t>
-            </w:r>
-          </w:p>
-        </w:tc>
-        <w:tc>
-          <w:tcPr>
-            <w:tcW w:w="3827" w:type="dxa"/>
-          </w:tcPr>
-          <w:p>
-            <w:pPr>
-              <w:rPr>
-                <w:rFonts w:ascii="Calibri" w:hAnsi="Calibri"/>
-                <w:color w:val="2F2B20"/>
-                <w:sz w:val="24"/>
-                <w:szCs w:val="24"/>
-              </w:rPr>
-            </w:pPr>
-            <w:r>
-              <w:rPr>
-                <w:rFonts w:ascii="Calibri" w:hAnsi="Calibri"/>
-                <w:color w:val="2F2B20"/>
-                <w:sz w:val="24"/>
-                <w:szCs w:val="24"/>
-              </w:rPr>
-              <w:t>Sebastian</w:t>
-            </w:r>
-          </w:p>
-        </w:tc>
-        <w:tc>
-          <w:tcPr>
-            <w:tcW w:w="1430" w:type="dxa"/>
-          </w:tcPr>
-          <w:p>
-            <w:pPr>
-              <w:rPr>
-                <w:rFonts w:ascii="Calibri" w:hAnsi="Calibri"/>
-                <w:color w:val="2F2B20"/>
-                <w:sz w:val="24"/>
-                <w:szCs w:val="24"/>
-              </w:rPr>
-            </w:pPr>
-            <w:r>
-              <w:rPr>
-                <w:rFonts w:ascii="Calibri" w:hAnsi="Calibri"/>
-                <w:color w:val="2F2B20"/>
-                <w:sz w:val="24"/>
-                <w:szCs w:val="24"/>
-              </w:rPr>
-              <w:t>08.09.2016</w:t>
-            </w:r>
-          </w:p>
-        </w:tc>
-      </w:tr>
-      <w:tr>
-        <w:tc>
-          <w:tcPr>
-            <w:tcW w:w="704" w:type="dxa"/>
-          </w:tcPr>
-          <w:p>
-            <w:pPr>
-              <w:rPr>
-                <w:rFonts w:ascii="Calibri" w:hAnsi="Calibri"/>
-                <w:color w:val="2F2B20"/>
-                <w:sz w:val="24"/>
-                <w:szCs w:val="24"/>
-              </w:rPr>
-            </w:pPr>
-            <w:r>
-              <w:rPr>
-                <w:rFonts w:ascii="Calibri" w:hAnsi="Calibri"/>
-                <w:color w:val="2F2B20"/>
-                <w:sz w:val="24"/>
-                <w:szCs w:val="24"/>
-              </w:rPr>
-              <w:t>09</w:t>
-            </w:r>
+            <w:bookmarkStart w:id="0" w:name="_GoBack"/>
+            <w:bookmarkEnd w:id="0"/>
           </w:p>
         </w:tc>
         <w:tc>
@@ -1341,8 +1203,6 @@
           <w:szCs w:val="24"/>
         </w:rPr>
       </w:pPr>
-      <w:bookmarkStart w:id="0" w:name="_GoBack"/>
-      <w:bookmarkEnd w:id="0"/>
     </w:p>
     <w:p>
       <w:r>

</xml_diff>